<commit_message>
Cập nhật một số thông tin báo cáo, giao diện
</commit_message>
<xml_diff>
--- a/Thu Muc Bao Cao/Bảng Phân Công Công Việc.docx
+++ b/Thu Muc Bao Cao/Bảng Phân Công Công Việc.docx
@@ -159,7 +159,7 @@
               <w:jc w:val="center"/>
             </w:pPr>
             <w:r>
-              <w:t>9</w:t>
+              <w:t>10</w:t>
             </w:r>
             <w:r>
               <w:t>0%</w:t>
@@ -233,7 +233,7 @@
               <w:jc w:val="center"/>
             </w:pPr>
             <w:r>
-              <w:t>9</w:t>
+              <w:t>10</w:t>
             </w:r>
             <w:r>
               <w:t>0%</w:t>
@@ -302,7 +302,7 @@
               <w:jc w:val="center"/>
             </w:pPr>
             <w:r>
-              <w:t>9</w:t>
+              <w:t>10</w:t>
             </w:r>
             <w:r>
               <w:t>0%</w:t>
@@ -335,54 +335,51 @@
           </w:p>
           <w:p>
             <w:r>
-              <w:t>Thực hiện mã nguồn phần quản lý nhân khẩu tạm trú, xá</w:t>
+              <w:t>Thực hiện mã nguồn phần quản lý nhân khẩu tạm trú, xác nhận học sinh sinh viên.</w:t>
+            </w:r>
+          </w:p>
+        </w:tc>
+      </w:tr>
+      <w:tr>
+        <w:tc>
+          <w:tcPr>
+            <w:tcW w:w="708" w:type="dxa"/>
+          </w:tcPr>
+          <w:p>
+            <w:pPr>
+              <w:jc w:val="center"/>
+            </w:pPr>
+            <w:r>
+              <w:t>4</w:t>
+            </w:r>
+          </w:p>
+        </w:tc>
+        <w:tc>
+          <w:tcPr>
+            <w:tcW w:w="2190" w:type="dxa"/>
+          </w:tcPr>
+          <w:p>
+            <w:pPr>
+              <w:jc w:val="center"/>
+            </w:pPr>
+            <w:r>
+              <w:t>Võ Sĩ Vai</w:t>
+            </w:r>
+          </w:p>
+        </w:tc>
+        <w:tc>
+          <w:tcPr>
+            <w:tcW w:w="1597" w:type="dxa"/>
+          </w:tcPr>
+          <w:p>
+            <w:pPr>
+              <w:jc w:val="center"/>
+            </w:pPr>
+            <w:r>
+              <w:t>10</w:t>
             </w:r>
             <w:bookmarkStart w:id="0" w:name="_GoBack"/>
             <w:bookmarkEnd w:id="0"/>
-            <w:r>
-              <w:t>c nhận học sinh sinh viên.</w:t>
-            </w:r>
-          </w:p>
-        </w:tc>
-      </w:tr>
-      <w:tr>
-        <w:tc>
-          <w:tcPr>
-            <w:tcW w:w="708" w:type="dxa"/>
-          </w:tcPr>
-          <w:p>
-            <w:pPr>
-              <w:jc w:val="center"/>
-            </w:pPr>
-            <w:r>
-              <w:t>4</w:t>
-            </w:r>
-          </w:p>
-        </w:tc>
-        <w:tc>
-          <w:tcPr>
-            <w:tcW w:w="2190" w:type="dxa"/>
-          </w:tcPr>
-          <w:p>
-            <w:pPr>
-              <w:jc w:val="center"/>
-            </w:pPr>
-            <w:r>
-              <w:t>Võ Sĩ Vai</w:t>
-            </w:r>
-          </w:p>
-        </w:tc>
-        <w:tc>
-          <w:tcPr>
-            <w:tcW w:w="1597" w:type="dxa"/>
-          </w:tcPr>
-          <w:p>
-            <w:pPr>
-              <w:jc w:val="center"/>
-            </w:pPr>
-            <w:r>
-              <w:t>8</w:t>
-            </w:r>
             <w:r>
               <w:t>0%</w:t>
             </w:r>

</xml_diff>